<commit_message>
Fixed Allure CLI Installation Issue
</commit_message>
<xml_diff>
--- a/docs/integrate Allure Report.docx
+++ b/docs/integrate Allure Report.docx
@@ -26,7 +26,7 @@
     <w:p>
       <w:r>
         <w:pict w14:anchorId="6D6D5DFB">
-          <v:rect id="_x0000_i1031" style="width:0;height:1.5pt" o:hralign="center" o:hrstd="t" o:hr="t" fillcolor="#a0a0a0" stroked="f"/>
+          <v:rect id="_x0000_i1025" style="width:0;height:1.5pt" o:hralign="center" o:hrstd="t" o:hr="t" fillcolor="#a0a0a0" stroked="f"/>
         </w:pict>
       </w:r>
     </w:p>
@@ -85,6 +85,9 @@
     </w:p>
     <w:p>
       <w:r>
+        <w:rPr>
+          <w:noProof/>
+        </w:rPr>
         <w:drawing>
           <wp:inline distT="0" distB="0" distL="0" distR="0" wp14:anchorId="316C4E52" wp14:editId="7D778DC5">
             <wp:extent cx="5731510" cy="2429510"/>
@@ -124,6 +127,9 @@
     </w:p>
     <w:p>
       <w:r>
+        <w:rPr>
+          <w:noProof/>
+        </w:rPr>
         <w:drawing>
           <wp:inline distT="0" distB="0" distL="0" distR="0" wp14:anchorId="3EB9A97E" wp14:editId="73901D13">
             <wp:extent cx="5731510" cy="1762125"/>
@@ -169,6 +175,9 @@
         </w:rPr>
       </w:pPr>
       <w:r>
+        <w:rPr>
+          <w:noProof/>
+        </w:rPr>
         <w:drawing>
           <wp:inline distT="0" distB="0" distL="0" distR="0" wp14:anchorId="03EC1DB1" wp14:editId="62A34EFB">
             <wp:extent cx="5731510" cy="1739265"/>
@@ -427,6 +436,58 @@
     </w:p>
     <w:p>
       <w:r>
+        <w:t>Use this</w:t>
+      </w:r>
+    </w:p>
+    <w:p>
+      <w:r>
+        <w:drawing>
+          <wp:inline distT="0" distB="0" distL="0" distR="0" wp14:anchorId="1A9F007F" wp14:editId="49FB6122">
+            <wp:extent cx="5731510" cy="1492885"/>
+            <wp:effectExtent l="0" t="0" r="2540" b="0"/>
+            <wp:docPr id="944236794" name="Picture 1"/>
+            <wp:cNvGraphicFramePr>
+              <a:graphicFrameLocks xmlns:a="http://schemas.openxmlformats.org/drawingml/2006/main" noChangeAspect="1"/>
+            </wp:cNvGraphicFramePr>
+            <a:graphic xmlns:a="http://schemas.openxmlformats.org/drawingml/2006/main">
+              <a:graphicData uri="http://schemas.openxmlformats.org/drawingml/2006/picture">
+                <pic:pic xmlns:pic="http://schemas.openxmlformats.org/drawingml/2006/picture">
+                  <pic:nvPicPr>
+                    <pic:cNvPr id="944236794" name=""/>
+                    <pic:cNvPicPr/>
+                  </pic:nvPicPr>
+                  <pic:blipFill>
+                    <a:blip r:embed="rId10"/>
+                    <a:stretch>
+                      <a:fillRect/>
+                    </a:stretch>
+                  </pic:blipFill>
+                  <pic:spPr>
+                    <a:xfrm>
+                      <a:off x="0" y="0"/>
+                      <a:ext cx="5731510" cy="1492885"/>
+                    </a:xfrm>
+                    <a:prstGeom prst="rect">
+                      <a:avLst/>
+                    </a:prstGeom>
+                  </pic:spPr>
+                </pic:pic>
+              </a:graphicData>
+            </a:graphic>
+          </wp:inline>
+        </w:drawing>
+      </w:r>
+    </w:p>
+    <w:p>
+      <w:r>
+        <w:t>(not the below one)</w:t>
+      </w:r>
+    </w:p>
+    <w:p>
+      <w:r>
+        <w:rPr>
+          <w:noProof/>
+        </w:rPr>
         <w:drawing>
           <wp:inline distT="0" distB="0" distL="0" distR="0" wp14:anchorId="76640B95" wp14:editId="250CDA01">
             <wp:extent cx="5731510" cy="1301115"/>
@@ -443,7 +504,7 @@
                     <pic:cNvPicPr/>
                   </pic:nvPicPr>
                   <pic:blipFill>
-                    <a:blip r:embed="rId10"/>
+                    <a:blip r:embed="rId11"/>
                     <a:stretch>
                       <a:fillRect/>
                     </a:stretch>
@@ -466,6 +527,9 @@
     </w:p>
     <w:p>
       <w:r>
+        <w:rPr>
+          <w:noProof/>
+        </w:rPr>
         <w:lastRenderedPageBreak/>
         <w:drawing>
           <wp:inline distT="0" distB="0" distL="0" distR="0" wp14:anchorId="04B353ED" wp14:editId="093F06B2">
@@ -483,7 +547,7 @@
                     <pic:cNvPicPr/>
                   </pic:nvPicPr>
                   <pic:blipFill>
-                    <a:blip r:embed="rId11"/>
+                    <a:blip r:embed="rId12"/>
                     <a:stretch>
                       <a:fillRect/>
                     </a:stretch>
@@ -504,6 +568,9 @@
         </w:drawing>
       </w:r>
       <w:r>
+        <w:rPr>
+          <w:noProof/>
+        </w:rPr>
         <w:drawing>
           <wp:inline distT="0" distB="0" distL="0" distR="0" wp14:anchorId="376E949C" wp14:editId="20FA4A5C">
             <wp:extent cx="5731510" cy="1844675"/>
@@ -520,7 +587,7 @@
                     <pic:cNvPicPr/>
                   </pic:nvPicPr>
                   <pic:blipFill>
-                    <a:blip r:embed="rId12"/>
+                    <a:blip r:embed="rId13"/>
                     <a:stretch>
                       <a:fillRect/>
                     </a:stretch>
@@ -543,6 +610,9 @@
     </w:p>
     <w:p>
       <w:r>
+        <w:rPr>
+          <w:noProof/>
+        </w:rPr>
         <w:drawing>
           <wp:inline distT="0" distB="0" distL="0" distR="0" wp14:anchorId="103892DE" wp14:editId="4878E63E">
             <wp:extent cx="5731510" cy="1085850"/>
@@ -559,7 +629,7 @@
                     <pic:cNvPicPr/>
                   </pic:nvPicPr>
                   <pic:blipFill>
-                    <a:blip r:embed="rId13"/>
+                    <a:blip r:embed="rId14"/>
                     <a:stretch>
                       <a:fillRect/>
                     </a:stretch>
@@ -582,6 +652,9 @@
     </w:p>
     <w:p>
       <w:r>
+        <w:rPr>
+          <w:noProof/>
+        </w:rPr>
         <w:drawing>
           <wp:inline distT="0" distB="0" distL="0" distR="0" wp14:anchorId="4BE6A625" wp14:editId="5EBDCCB1">
             <wp:extent cx="5731510" cy="2661285"/>
@@ -598,7 +671,7 @@
                     <pic:cNvPicPr/>
                   </pic:nvPicPr>
                   <pic:blipFill>
-                    <a:blip r:embed="rId14"/>
+                    <a:blip r:embed="rId15"/>
                     <a:stretch>
                       <a:fillRect/>
                     </a:stretch>
@@ -621,6 +694,9 @@
     </w:p>
     <w:p>
       <w:r>
+        <w:rPr>
+          <w:noProof/>
+        </w:rPr>
         <w:lastRenderedPageBreak/>
         <w:drawing>
           <wp:inline distT="0" distB="0" distL="0" distR="0" wp14:anchorId="1F9455EF" wp14:editId="275189E9">
@@ -638,7 +714,7 @@
                     <pic:cNvPicPr/>
                   </pic:nvPicPr>
                   <pic:blipFill>
-                    <a:blip r:embed="rId15"/>
+                    <a:blip r:embed="rId16"/>
                     <a:stretch>
                       <a:fillRect/>
                     </a:stretch>
@@ -661,6 +737,9 @@
     </w:p>
     <w:p>
       <w:r>
+        <w:rPr>
+          <w:noProof/>
+        </w:rPr>
         <w:drawing>
           <wp:inline distT="0" distB="0" distL="0" distR="0" wp14:anchorId="0297D337" wp14:editId="03E2B8BF">
             <wp:extent cx="5731510" cy="2880995"/>
@@ -677,7 +756,7 @@
                     <pic:cNvPicPr/>
                   </pic:nvPicPr>
                   <pic:blipFill>
-                    <a:blip r:embed="rId16"/>
+                    <a:blip r:embed="rId17"/>
                     <a:stretch>
                       <a:fillRect/>
                     </a:stretch>
@@ -1688,6 +1767,7 @@
   <w:style w:type="character" w:default="1" w:styleId="DefaultParagraphFont">
     <w:name w:val="Default Paragraph Font"/>
     <w:uiPriority w:val="1"/>
+    <w:semiHidden/>
     <w:unhideWhenUsed/>
   </w:style>
   <w:style w:type="table" w:default="1" w:styleId="TableNormal">

</xml_diff>